<commit_message>
Modificando el archivo del Lab hasta el punto de Ciclo 1
</commit_message>
<xml_diff>
--- a/LABORATORIOS/Lab4/Lab04.docx
+++ b/LABORATORIOS/Lab4/Lab04.docx
@@ -1,6 +1,6 @@
 
 <file path=word/document.xml><?xml version="1.0" encoding="utf-8"?>
-<w:document xmlns:wpc="http://schemas.microsoft.com/office/word/2010/wordprocessingCanvas" xmlns:cx="http://schemas.microsoft.com/office/drawing/2014/chartex" xmlns:cx1="http://schemas.microsoft.com/office/drawing/2015/9/8/chartex" xmlns:cx2="http://schemas.microsoft.com/office/drawing/2015/10/21/chartex" xmlns:cx3="http://schemas.microsoft.com/office/drawing/2016/5/9/chartex" xmlns:cx4="http://schemas.microsoft.com/office/drawing/2016/5/10/chartex" xmlns:cx5="http://schemas.microsoft.com/office/drawing/2016/5/11/chartex" xmlns:cx6="http://schemas.microsoft.com/office/drawing/2016/5/12/chartex" xmlns:cx7="http://schemas.microsoft.com/office/drawing/2016/5/13/chartex" xmlns:cx8="http://schemas.microsoft.com/office/drawing/2016/5/14/chartex" xmlns:mc="http://schemas.openxmlformats.org/markup-compatibility/2006" xmlns:aink="http://schemas.microsoft.com/office/drawing/2016/ink" xmlns:am3d="http://schemas.microsoft.com/office/drawing/2017/model3d" xmlns:o="urn:schemas-microsoft-com:office:office" xmlns:r="http://schemas.openxmlformats.org/officeDocument/2006/relationships" xmlns:m="http://schemas.openxmlformats.org/officeDocument/2006/math" xmlns:v="urn:schemas-microsoft-com:vml" xmlns:wp14="http://schemas.microsoft.com/office/word/2010/wordprocessingDrawing" xmlns:wp="http://schemas.openxmlformats.org/drawingml/2006/wordprocessingDrawing" xmlns:w10="urn:schemas-microsoft-com:office:word" xmlns:w="http://schemas.openxmlformats.org/wordprocessingml/2006/main" xmlns:w14="http://schemas.microsoft.com/office/word/2010/wordml" xmlns:w15="http://schemas.microsoft.com/office/word/2012/wordml" xmlns:w16cid="http://schemas.microsoft.com/office/word/2016/wordml/cid" xmlns:w16se="http://schemas.microsoft.com/office/word/2015/wordml/symex" xmlns:wpg="http://schemas.microsoft.com/office/word/2010/wordprocessingGroup" xmlns:wpi="http://schemas.microsoft.com/office/word/2010/wordprocessingInk" xmlns:wne="http://schemas.microsoft.com/office/word/2006/wordml" xmlns:wps="http://schemas.microsoft.com/office/word/2010/wordprocessingShape" mc:Ignorable="w14 w15 w16se w16cid wp14">
+<w:document xmlns:wpc="http://schemas.microsoft.com/office/word/2010/wordprocessingCanvas" xmlns:cx="http://schemas.microsoft.com/office/drawing/2014/chartex" xmlns:cx1="http://schemas.microsoft.com/office/drawing/2015/9/8/chartex" xmlns:cx2="http://schemas.microsoft.com/office/drawing/2015/10/21/chartex" xmlns:cx3="http://schemas.microsoft.com/office/drawing/2016/5/9/chartex" xmlns:cx4="http://schemas.microsoft.com/office/drawing/2016/5/10/chartex" xmlns:cx5="http://schemas.microsoft.com/office/drawing/2016/5/11/chartex" xmlns:cx6="http://schemas.microsoft.com/office/drawing/2016/5/12/chartex" xmlns:cx7="http://schemas.microsoft.com/office/drawing/2016/5/13/chartex" xmlns:cx8="http://schemas.microsoft.com/office/drawing/2016/5/14/chartex" xmlns:mc="http://schemas.openxmlformats.org/markup-compatibility/2006" xmlns:aink="http://schemas.microsoft.com/office/drawing/2016/ink" xmlns:am3d="http://schemas.microsoft.com/office/drawing/2017/model3d" xmlns:o="urn:schemas-microsoft-com:office:office" xmlns:oel="http://schemas.microsoft.com/office/2019/extlst" xmlns:r="http://schemas.openxmlformats.org/officeDocument/2006/relationships" xmlns:m="http://schemas.openxmlformats.org/officeDocument/2006/math" xmlns:v="urn:schemas-microsoft-com:vml" xmlns:wp14="http://schemas.microsoft.com/office/word/2010/wordprocessingDrawing" xmlns:wp="http://schemas.openxmlformats.org/drawingml/2006/wordprocessingDrawing" xmlns:w10="urn:schemas-microsoft-com:office:word" xmlns:w="http://schemas.openxmlformats.org/wordprocessingml/2006/main" xmlns:w14="http://schemas.microsoft.com/office/word/2010/wordml" xmlns:w15="http://schemas.microsoft.com/office/word/2012/wordml" xmlns:w16cex="http://schemas.microsoft.com/office/word/2018/wordml/cex" xmlns:w16cid="http://schemas.microsoft.com/office/word/2016/wordml/cid" xmlns:w16="http://schemas.microsoft.com/office/word/2018/wordml" xmlns:w16sdtdh="http://schemas.microsoft.com/office/word/2020/wordml/sdtdatahash" xmlns:w16se="http://schemas.microsoft.com/office/word/2015/wordml/symex" xmlns:wpg="http://schemas.microsoft.com/office/word/2010/wordprocessingGroup" xmlns:wpi="http://schemas.microsoft.com/office/word/2010/wordprocessingInk" xmlns:wne="http://schemas.microsoft.com/office/word/2006/wordml" xmlns:wps="http://schemas.microsoft.com/office/word/2010/wordprocessingShape" mc:Ignorable="w14 w15 w16se w16cid w16 w16cex w16sdtdh wp14">
   <w:body>
     <w:p>
       <w:pPr>
@@ -127,12 +127,24 @@
         <w:rPr>
           <w:lang w:val="es-CO"/>
         </w:rPr>
-        <w:t>Luego agregamos las siguientes llaves nulas:</w:t>
-      </w:r>
-    </w:p>
-    <w:p>
-      <w:pPr>
-        <w:pStyle w:val="ListParagraph"/>
+        <w:t>Luego agregamos las siguientes llaves nulas</w:t>
+      </w:r>
+      <w:r>
+        <w:rPr>
+          <w:lang w:val="es-CO"/>
+        </w:rPr>
+        <w:t xml:space="preserve"> (deben ser 6 en total)</w:t>
+      </w:r>
+      <w:r>
+        <w:rPr>
+          <w:lang w:val="es-CO"/>
+        </w:rPr>
+        <w:t>:</w:t>
+      </w:r>
+    </w:p>
+    <w:p>
+      <w:pPr>
+        <w:pStyle w:val="Prrafodelista"/>
         <w:numPr>
           <w:ilvl w:val="0"/>
           <w:numId w:val="1"/>
@@ -156,7 +168,7 @@
     </w:p>
     <w:p>
       <w:pPr>
-        <w:pStyle w:val="ListParagraph"/>
+        <w:pStyle w:val="Prrafodelista"/>
         <w:numPr>
           <w:ilvl w:val="0"/>
           <w:numId w:val="1"/>
@@ -182,7 +194,7 @@
     </w:p>
     <w:p>
       <w:pPr>
-        <w:pStyle w:val="ListParagraph"/>
+        <w:pStyle w:val="Prrafodelista"/>
         <w:numPr>
           <w:ilvl w:val="0"/>
           <w:numId w:val="1"/>
@@ -208,7 +220,7 @@
     </w:p>
     <w:p>
       <w:pPr>
-        <w:pStyle w:val="ListParagraph"/>
+        <w:pStyle w:val="Prrafodelista"/>
         <w:numPr>
           <w:ilvl w:val="0"/>
           <w:numId w:val="1"/>
@@ -242,7 +254,7 @@
     </w:p>
     <w:p>
       <w:pPr>
-        <w:pStyle w:val="ListParagraph"/>
+        <w:pStyle w:val="Prrafodelista"/>
         <w:numPr>
           <w:ilvl w:val="0"/>
           <w:numId w:val="1"/>
@@ -260,7 +272,7 @@
     </w:p>
     <w:p>
       <w:pPr>
-        <w:pStyle w:val="ListParagraph"/>
+        <w:pStyle w:val="Prrafodelista"/>
         <w:numPr>
           <w:ilvl w:val="0"/>
           <w:numId w:val="1"/>
@@ -269,11 +281,43 @@
           <w:lang w:val="es-CO"/>
         </w:rPr>
       </w:pPr>
-      <w:r>
-        <w:rPr>
-          <w:lang w:val="es-CO"/>
-        </w:rPr>
-        <w:t>id de Artículo</w:t>
+      <w:proofErr w:type="spellStart"/>
+      <w:r>
+        <w:rPr>
+          <w:lang w:val="es-CO"/>
+        </w:rPr>
+        <w:t>evaluacionA</w:t>
+      </w:r>
+      <w:proofErr w:type="spellEnd"/>
+      <w:r>
+        <w:rPr>
+          <w:lang w:val="es-CO"/>
+        </w:rPr>
+        <w:t xml:space="preserve"> de </w:t>
+      </w:r>
+      <w:r>
+        <w:rPr>
+          <w:lang w:val="es-CO"/>
+        </w:rPr>
+        <w:t>Auditorias</w:t>
+      </w:r>
+      <w:r>
+        <w:rPr>
+          <w:lang w:val="es-CO"/>
+        </w:rPr>
+        <w:t xml:space="preserve">, porque </w:t>
+      </w:r>
+      <w:r>
+        <w:rPr>
+          <w:lang w:val="es-CO"/>
+        </w:rPr>
+        <w:t xml:space="preserve">las evaluaciones se pueden eliminar si no tienen anomalías (caso </w:t>
+      </w:r>
+      <w:r>
+        <w:rPr>
+          <w:lang w:val="es-CO"/>
+        </w:rPr>
+        <w:t>Auditorías Parcial Tercer Tercio 2023 – 02)</w:t>
       </w:r>
     </w:p>
     <w:p>
@@ -310,7 +354,7 @@
     </w:p>
     <w:p>
       <w:pPr>
-        <w:pStyle w:val="ListParagraph"/>
+        <w:pStyle w:val="Prrafodelista"/>
         <w:numPr>
           <w:ilvl w:val="0"/>
           <w:numId w:val="1"/>
@@ -350,7 +394,7 @@
     </w:p>
     <w:p>
       <w:pPr>
-        <w:pStyle w:val="ListParagraph"/>
+        <w:pStyle w:val="Prrafodelista"/>
         <w:numPr>
           <w:ilvl w:val="0"/>
           <w:numId w:val="1"/>
@@ -397,12 +441,36 @@
         <w:rPr>
           <w:lang w:val="es-CO"/>
         </w:rPr>
-        <w:t>De llaves únicas, tuvimos que añadir:</w:t>
-      </w:r>
-    </w:p>
-    <w:p>
-      <w:pPr>
-        <w:pStyle w:val="ListParagraph"/>
+        <w:t xml:space="preserve">De </w:t>
+      </w:r>
+      <w:r>
+        <w:rPr>
+          <w:lang w:val="es-CO"/>
+        </w:rPr>
+        <w:t xml:space="preserve">llave </w:t>
+      </w:r>
+      <w:r>
+        <w:rPr>
+          <w:lang w:val="es-CO"/>
+        </w:rPr>
+        <w:t>única</w:t>
+      </w:r>
+      <w:r>
+        <w:rPr>
+          <w:lang w:val="es-CO"/>
+        </w:rPr>
+        <w:t xml:space="preserve"> que</w:t>
+      </w:r>
+      <w:r>
+        <w:rPr>
+          <w:lang w:val="es-CO"/>
+        </w:rPr>
+        <w:t xml:space="preserve"> tuvimos que añadir:</w:t>
+      </w:r>
+    </w:p>
+    <w:p>
+      <w:pPr>
+        <w:pStyle w:val="Prrafodelista"/>
         <w:numPr>
           <w:ilvl w:val="0"/>
           <w:numId w:val="1"/>
@@ -417,8 +485,291 @@
         </w:rPr>
         <w:t>reporte en Evaluación</w:t>
       </w:r>
-      <w:bookmarkStart w:id="0" w:name="_GoBack"/>
-      <w:bookmarkEnd w:id="0"/>
+    </w:p>
+    <w:p>
+      <w:pPr>
+        <w:rPr>
+          <w:b/>
+          <w:bCs/>
+          <w:lang w:val="es-CO"/>
+        </w:rPr>
+      </w:pPr>
+      <w:r>
+        <w:rPr>
+          <w:b/>
+          <w:bCs/>
+          <w:lang w:val="es-CO"/>
+        </w:rPr>
+        <w:t>C. Construcción</w:t>
+      </w:r>
+    </w:p>
+    <w:p>
+      <w:pPr>
+        <w:rPr>
+          <w:lang w:val="es-CO"/>
+        </w:rPr>
+      </w:pPr>
+      <w:r>
+        <w:rPr>
+          <w:lang w:val="es-CO"/>
+        </w:rPr>
+        <w:t>Primero, se estableció la especificación de que los valores de los atributos no fueran nulos, excepto aquellos que están permitidos según lo indicado en el modelo lógico.</w:t>
+      </w:r>
+    </w:p>
+    <w:p>
+      <w:pPr>
+        <w:rPr>
+          <w:lang w:val="es-CO"/>
+        </w:rPr>
+      </w:pPr>
+      <w:r>
+        <w:rPr>
+          <w:lang w:val="es-CO"/>
+        </w:rPr>
+        <w:t xml:space="preserve">Posteriormente, se implementó un </w:t>
+      </w:r>
+      <w:proofErr w:type="spellStart"/>
+      <w:r>
+        <w:rPr>
+          <w:lang w:val="es-CO"/>
+        </w:rPr>
+        <w:t>trigger</w:t>
+      </w:r>
+      <w:proofErr w:type="spellEnd"/>
+      <w:r>
+        <w:rPr>
+          <w:lang w:val="es-CO"/>
+        </w:rPr>
+        <w:t xml:space="preserve"> en la sección de Atributos, específicamente como el penúltimo elemento. Este </w:t>
+      </w:r>
+      <w:proofErr w:type="spellStart"/>
+      <w:r>
+        <w:rPr>
+          <w:lang w:val="es-CO"/>
+        </w:rPr>
+        <w:t>trigger</w:t>
+      </w:r>
+      <w:proofErr w:type="spellEnd"/>
+      <w:r>
+        <w:rPr>
+          <w:lang w:val="es-CO"/>
+        </w:rPr>
+        <w:t xml:space="preserve"> se encarga de manejar el tipo de documento, ya que es un Tipo </w:t>
+      </w:r>
+      <w:proofErr w:type="spellStart"/>
+      <w:r>
+        <w:rPr>
+          <w:lang w:val="es-CO"/>
+        </w:rPr>
+        <w:t>Nid</w:t>
+      </w:r>
+      <w:proofErr w:type="spellEnd"/>
+      <w:r>
+        <w:rPr>
+          <w:lang w:val="es-CO"/>
+        </w:rPr>
+        <w:t xml:space="preserve"> que puede ser 'CC' o 'CD'. Dado que el Tipo </w:t>
+      </w:r>
+      <w:proofErr w:type="spellStart"/>
+      <w:r>
+        <w:rPr>
+          <w:lang w:val="es-CO"/>
+        </w:rPr>
+        <w:t>Nid</w:t>
+      </w:r>
+      <w:proofErr w:type="spellEnd"/>
+      <w:r>
+        <w:rPr>
+          <w:lang w:val="es-CO"/>
+        </w:rPr>
+        <w:t xml:space="preserve"> también constituye una clave única, solo pueden ingresarse dos tipos de datos. Para abordar esta situación, se diseñó el </w:t>
+      </w:r>
+      <w:proofErr w:type="spellStart"/>
+      <w:r>
+        <w:rPr>
+          <w:lang w:val="es-CO"/>
+        </w:rPr>
+        <w:t>trigger</w:t>
+      </w:r>
+      <w:proofErr w:type="spellEnd"/>
+      <w:r>
+        <w:rPr>
+          <w:lang w:val="es-CO"/>
+        </w:rPr>
+        <w:t xml:space="preserve"> con el propósito de combinar el tipo de NID con los números correspondientes del documento de identidad. De esta manera, el </w:t>
+      </w:r>
+      <w:proofErr w:type="spellStart"/>
+      <w:r>
+        <w:rPr>
+          <w:lang w:val="es-CO"/>
+        </w:rPr>
+        <w:t>trigger</w:t>
+      </w:r>
+      <w:proofErr w:type="spellEnd"/>
+      <w:r>
+        <w:rPr>
+          <w:lang w:val="es-CO"/>
+        </w:rPr>
+        <w:t xml:space="preserve"> permite mantener la distinción del tipo de NID mientras garantiza su unicidad en la base de datos.</w:t>
+      </w:r>
+    </w:p>
+    <w:p>
+      <w:pPr>
+        <w:rPr>
+          <w:lang w:val="es-CO"/>
+        </w:rPr>
+      </w:pPr>
+      <w:r>
+        <w:rPr>
+          <w:lang w:val="es-CO"/>
+        </w:rPr>
+        <w:lastRenderedPageBreak/>
+        <w:t xml:space="preserve">Luego de eso, no se hicieron cambios en las llaves únicas o en las llaves primarias. Sin embargo, se tuvieron que modificar las claves foráneas en la parte </w:t>
+      </w:r>
+      <w:r>
+        <w:rPr>
+          <w:lang w:val="es-CO"/>
+        </w:rPr>
+        <w:t xml:space="preserve">Universidades, y también en las relaciones de Categorías, </w:t>
+      </w:r>
+      <w:r>
+        <w:rPr>
+          <w:lang w:val="es-CO"/>
+        </w:rPr>
+        <w:t>Auditorías y Evaluaciones.</w:t>
+      </w:r>
+    </w:p>
+    <w:p>
+      <w:pPr>
+        <w:rPr>
+          <w:lang w:val="es-CO"/>
+        </w:rPr>
+      </w:pPr>
+      <w:r>
+        <w:rPr>
+          <w:lang w:val="es-CO"/>
+        </w:rPr>
+        <w:t xml:space="preserve">Finalmente se hicieron las modificaciones en el </w:t>
+      </w:r>
+      <w:proofErr w:type="spellStart"/>
+      <w:r>
+        <w:rPr>
+          <w:lang w:val="es-CO"/>
+        </w:rPr>
+        <w:t>pobladoOK</w:t>
+      </w:r>
+      <w:proofErr w:type="spellEnd"/>
+      <w:r>
+        <w:rPr>
+          <w:lang w:val="es-CO"/>
+        </w:rPr>
+        <w:t xml:space="preserve"> </w:t>
+      </w:r>
+      <w:r>
+        <w:rPr>
+          <w:lang w:val="es-CO"/>
+        </w:rPr>
+        <w:t>teniendo en cuenta los cambios hechos y las nuevas restricciones.</w:t>
+      </w:r>
+    </w:p>
+    <w:p>
+      <w:pPr>
+        <w:rPr>
+          <w:lang w:val="es-CO"/>
+        </w:rPr>
+      </w:pPr>
+    </w:p>
+    <w:p>
+      <w:pPr>
+        <w:rPr>
+          <w:b/>
+          <w:bCs/>
+          <w:lang w:val="es-CO"/>
+        </w:rPr>
+      </w:pPr>
+      <w:r>
+        <w:rPr>
+          <w:b/>
+          <w:bCs/>
+          <w:lang w:val="es-CO"/>
+        </w:rPr>
+        <w:t xml:space="preserve">PUNTO DOS. PREPARANDO </w:t>
+      </w:r>
+      <w:proofErr w:type="spellStart"/>
+      <w:r>
+        <w:rPr>
+          <w:b/>
+          <w:bCs/>
+          <w:lang w:val="es-CO"/>
+        </w:rPr>
+        <w:t>CRUD</w:t>
+      </w:r>
+      <w:r>
+        <w:rPr>
+          <w:b/>
+          <w:bCs/>
+          <w:lang w:val="es-CO"/>
+        </w:rPr>
+        <w:t>’</w:t>
+      </w:r>
+      <w:r>
+        <w:rPr>
+          <w:b/>
+          <w:bCs/>
+          <w:lang w:val="es-CO"/>
+        </w:rPr>
+        <w:t>s</w:t>
+      </w:r>
+      <w:proofErr w:type="spellEnd"/>
+      <w:r>
+        <w:rPr>
+          <w:b/>
+          <w:bCs/>
+          <w:lang w:val="es-CO"/>
+        </w:rPr>
+        <w:cr/>
+      </w:r>
+    </w:p>
+    <w:p>
+      <w:pPr>
+        <w:rPr>
+          <w:lang w:val="es-CO"/>
+        </w:rPr>
+      </w:pPr>
+      <w:r>
+        <w:rPr>
+          <w:b/>
+          <w:bCs/>
+          <w:lang w:val="es-CO"/>
+        </w:rPr>
+        <w:t xml:space="preserve">En </w:t>
+      </w:r>
+      <w:proofErr w:type="spellStart"/>
+      <w:r>
+        <w:rPr>
+          <w:b/>
+          <w:bCs/>
+          <w:lang w:val="es-CO"/>
+        </w:rPr>
+        <w:t>astah</w:t>
+      </w:r>
+      <w:proofErr w:type="spellEnd"/>
+      <w:r>
+        <w:rPr>
+          <w:b/>
+          <w:bCs/>
+          <w:lang w:val="es-CO"/>
+        </w:rPr>
+        <w:t xml:space="preserve"> y en </w:t>
+      </w:r>
+      <w:r>
+        <w:rPr>
+          <w:b/>
+          <w:bCs/>
+          <w:lang w:val="es-CO"/>
+        </w:rPr>
+        <w:t>archivo sql</w:t>
+      </w:r>
     </w:p>
     <w:p>
       <w:pPr>
@@ -438,7 +789,7 @@
 </file>
 
 <file path=word/numbering.xml><?xml version="1.0" encoding="utf-8"?>
-<w:numbering xmlns:wpc="http://schemas.microsoft.com/office/word/2010/wordprocessingCanvas" xmlns:cx="http://schemas.microsoft.com/office/drawing/2014/chartex" xmlns:cx1="http://schemas.microsoft.com/office/drawing/2015/9/8/chartex" xmlns:cx2="http://schemas.microsoft.com/office/drawing/2015/10/21/chartex" xmlns:cx3="http://schemas.microsoft.com/office/drawing/2016/5/9/chartex" xmlns:cx4="http://schemas.microsoft.com/office/drawing/2016/5/10/chartex" xmlns:cx5="http://schemas.microsoft.com/office/drawing/2016/5/11/chartex" xmlns:cx6="http://schemas.microsoft.com/office/drawing/2016/5/12/chartex" xmlns:cx7="http://schemas.microsoft.com/office/drawing/2016/5/13/chartex" xmlns:cx8="http://schemas.microsoft.com/office/drawing/2016/5/14/chartex" xmlns:mc="http://schemas.openxmlformats.org/markup-compatibility/2006" xmlns:aink="http://schemas.microsoft.com/office/drawing/2016/ink" xmlns:am3d="http://schemas.microsoft.com/office/drawing/2017/model3d" xmlns:o="urn:schemas-microsoft-com:office:office" xmlns:r="http://schemas.openxmlformats.org/officeDocument/2006/relationships" xmlns:m="http://schemas.openxmlformats.org/officeDocument/2006/math" xmlns:v="urn:schemas-microsoft-com:vml" xmlns:wp14="http://schemas.microsoft.com/office/word/2010/wordprocessingDrawing" xmlns:wp="http://schemas.openxmlformats.org/drawingml/2006/wordprocessingDrawing" xmlns:w10="urn:schemas-microsoft-com:office:word" xmlns:w="http://schemas.openxmlformats.org/wordprocessingml/2006/main" xmlns:w14="http://schemas.microsoft.com/office/word/2010/wordml" xmlns:w15="http://schemas.microsoft.com/office/word/2012/wordml" xmlns:w16cid="http://schemas.microsoft.com/office/word/2016/wordml/cid" xmlns:w16se="http://schemas.microsoft.com/office/word/2015/wordml/symex" xmlns:wpg="http://schemas.microsoft.com/office/word/2010/wordprocessingGroup" xmlns:wpi="http://schemas.microsoft.com/office/word/2010/wordprocessingInk" xmlns:wne="http://schemas.microsoft.com/office/word/2006/wordml" xmlns:wps="http://schemas.microsoft.com/office/word/2010/wordprocessingShape" mc:Ignorable="w14 w15 w16se w16cid wp14">
+<w:numbering xmlns:wpc="http://schemas.microsoft.com/office/word/2010/wordprocessingCanvas" xmlns:cx="http://schemas.microsoft.com/office/drawing/2014/chartex" xmlns:cx1="http://schemas.microsoft.com/office/drawing/2015/9/8/chartex" xmlns:cx2="http://schemas.microsoft.com/office/drawing/2015/10/21/chartex" xmlns:cx3="http://schemas.microsoft.com/office/drawing/2016/5/9/chartex" xmlns:cx4="http://schemas.microsoft.com/office/drawing/2016/5/10/chartex" xmlns:cx5="http://schemas.microsoft.com/office/drawing/2016/5/11/chartex" xmlns:cx6="http://schemas.microsoft.com/office/drawing/2016/5/12/chartex" xmlns:cx7="http://schemas.microsoft.com/office/drawing/2016/5/13/chartex" xmlns:cx8="http://schemas.microsoft.com/office/drawing/2016/5/14/chartex" xmlns:mc="http://schemas.openxmlformats.org/markup-compatibility/2006" xmlns:aink="http://schemas.microsoft.com/office/drawing/2016/ink" xmlns:am3d="http://schemas.microsoft.com/office/drawing/2017/model3d" xmlns:o="urn:schemas-microsoft-com:office:office" xmlns:oel="http://schemas.microsoft.com/office/2019/extlst" xmlns:r="http://schemas.openxmlformats.org/officeDocument/2006/relationships" xmlns:m="http://schemas.openxmlformats.org/officeDocument/2006/math" xmlns:v="urn:schemas-microsoft-com:vml" xmlns:wp14="http://schemas.microsoft.com/office/word/2010/wordprocessingDrawing" xmlns:wp="http://schemas.openxmlformats.org/drawingml/2006/wordprocessingDrawing" xmlns:w10="urn:schemas-microsoft-com:office:word" xmlns:w="http://schemas.openxmlformats.org/wordprocessingml/2006/main" xmlns:w14="http://schemas.microsoft.com/office/word/2010/wordml" xmlns:w15="http://schemas.microsoft.com/office/word/2012/wordml" xmlns:w16cex="http://schemas.microsoft.com/office/word/2018/wordml/cex" xmlns:w16cid="http://schemas.microsoft.com/office/word/2016/wordml/cid" xmlns:w16="http://schemas.microsoft.com/office/word/2018/wordml" xmlns:w16sdtdh="http://schemas.microsoft.com/office/word/2020/wordml/sdtdatahash" xmlns:w16se="http://schemas.microsoft.com/office/word/2015/wordml/symex" xmlns:wpg="http://schemas.microsoft.com/office/word/2010/wordprocessingGroup" xmlns:wpi="http://schemas.microsoft.com/office/word/2010/wordprocessingInk" xmlns:wne="http://schemas.microsoft.com/office/word/2006/wordml" xmlns:wps="http://schemas.microsoft.com/office/word/2010/wordprocessingShape" mc:Ignorable="w14 w15 w16se w16cid w16 w16cex w16sdtdh wp14">
   <w:abstractNum w:abstractNumId="0" w15:restartNumberingAfterBreak="0">
     <w:nsid w:val="1DBA2E0E"/>
     <w:multiLevelType w:val="hybridMultilevel"/>
@@ -552,14 +903,14 @@
       </w:rPr>
     </w:lvl>
   </w:abstractNum>
-  <w:num w:numId="1">
+  <w:num w:numId="1" w16cid:durableId="2018192548">
     <w:abstractNumId w:val="0"/>
   </w:num>
 </w:numbering>
 </file>
 
 <file path=word/styles.xml><?xml version="1.0" encoding="utf-8"?>
-<w:styles xmlns:mc="http://schemas.openxmlformats.org/markup-compatibility/2006" xmlns:r="http://schemas.openxmlformats.org/officeDocument/2006/relationships" xmlns:w="http://schemas.openxmlformats.org/wordprocessingml/2006/main" xmlns:w14="http://schemas.microsoft.com/office/word/2010/wordml" xmlns:w15="http://schemas.microsoft.com/office/word/2012/wordml" xmlns:w16cid="http://schemas.microsoft.com/office/word/2016/wordml/cid" xmlns:w16se="http://schemas.microsoft.com/office/word/2015/wordml/symex" mc:Ignorable="w14 w15 w16se w16cid">
+<w:styles xmlns:mc="http://schemas.openxmlformats.org/markup-compatibility/2006" xmlns:r="http://schemas.openxmlformats.org/officeDocument/2006/relationships" xmlns:w="http://schemas.openxmlformats.org/wordprocessingml/2006/main" xmlns:w14="http://schemas.microsoft.com/office/word/2010/wordml" xmlns:w15="http://schemas.microsoft.com/office/word/2012/wordml" xmlns:w16cex="http://schemas.microsoft.com/office/word/2018/wordml/cex" xmlns:w16cid="http://schemas.microsoft.com/office/word/2016/wordml/cid" xmlns:w16="http://schemas.microsoft.com/office/word/2018/wordml" xmlns:w16sdtdh="http://schemas.microsoft.com/office/word/2020/wordml/sdtdatahash" xmlns:w16se="http://schemas.microsoft.com/office/word/2015/wordml/symex" mc:Ignorable="w14 w15 w16se w16cid w16 w16cex w16sdtdh">
   <w:docDefaults>
     <w:rPrDefault>
       <w:rPr>
@@ -575,7 +926,7 @@
       </w:pPr>
     </w:pPrDefault>
   </w:docDefaults>
-  <w:latentStyles w:defLockedState="0" w:defUIPriority="99" w:defSemiHidden="0" w:defUnhideWhenUsed="0" w:defQFormat="0" w:count="375">
+  <w:latentStyles w:defLockedState="0" w:defUIPriority="99" w:defSemiHidden="0" w:defUnhideWhenUsed="0" w:defQFormat="0" w:count="376">
     <w:lsdException w:name="Normal" w:uiPriority="0" w:qFormat="1"/>
     <w:lsdException w:name="heading 1" w:uiPriority="9" w:qFormat="1"/>
     <w:lsdException w:name="heading 2" w:semiHidden="1" w:uiPriority="9" w:unhideWhenUsed="1" w:qFormat="1"/>
@@ -951,18 +1302,19 @@
     <w:lsdException w:name="Smart Hyperlink" w:semiHidden="1" w:unhideWhenUsed="1"/>
     <w:lsdException w:name="Hashtag" w:semiHidden="1" w:unhideWhenUsed="1"/>
     <w:lsdException w:name="Unresolved Mention" w:semiHidden="1" w:unhideWhenUsed="1"/>
+    <w:lsdException w:name="Smart Link" w:semiHidden="1" w:unhideWhenUsed="1"/>
   </w:latentStyles>
   <w:style w:type="paragraph" w:default="1" w:styleId="Normal">
     <w:name w:val="Normal"/>
     <w:qFormat/>
   </w:style>
-  <w:style w:type="character" w:default="1" w:styleId="DefaultParagraphFont">
+  <w:style w:type="character" w:default="1" w:styleId="Fuentedeprrafopredeter">
     <w:name w:val="Default Paragraph Font"/>
     <w:uiPriority w:val="1"/>
     <w:semiHidden/>
     <w:unhideWhenUsed/>
   </w:style>
-  <w:style w:type="table" w:default="1" w:styleId="TableNormal">
+  <w:style w:type="table" w:default="1" w:styleId="Tablanormal">
     <w:name w:val="Normal Table"/>
     <w:uiPriority w:val="99"/>
     <w:semiHidden/>
@@ -977,13 +1329,13 @@
       </w:tblCellMar>
     </w:tblPr>
   </w:style>
-  <w:style w:type="numbering" w:default="1" w:styleId="NoList">
+  <w:style w:type="numbering" w:default="1" w:styleId="Sinlista">
     <w:name w:val="No List"/>
     <w:uiPriority w:val="99"/>
     <w:semiHidden/>
     <w:unhideWhenUsed/>
   </w:style>
-  <w:style w:type="paragraph" w:styleId="ListParagraph">
+  <w:style w:type="paragraph" w:styleId="Prrafodelista">
     <w:name w:val="List Paragraph"/>
     <w:basedOn w:val="Normal"/>
     <w:uiPriority w:val="34"/>
@@ -1572,16 +1924,16 @@
 <file path=customXml/itemProps3.xml><?xml version="1.0" encoding="utf-8"?>
 <ds:datastoreItem xmlns:ds="http://schemas.openxmlformats.org/officeDocument/2006/customXml" ds:itemID="{E28AE741-1485-4E3E-BDB1-66EA44F4FE68}">
   <ds:schemaRefs>
-    <ds:schemaRef ds:uri="http://purl.org/dc/elements/1.1/"/>
-    <ds:schemaRef ds:uri="http://purl.org/dc/dcmitype/"/>
     <ds:schemaRef ds:uri="http://schemas.microsoft.com/office/2006/documentManagement/types"/>
     <ds:schemaRef ds:uri="http://purl.org/dc/terms/"/>
+    <ds:schemaRef ds:uri="http://schemas.microsoft.com/office/2006/metadata/properties"/>
+    <ds:schemaRef ds:uri="http://schemas.microsoft.com/office/infopath/2007/PartnerControls"/>
+    <ds:schemaRef ds:uri="4e571b92-fa24-4f35-a6c1-d4364ed23a3a"/>
+    <ds:schemaRef ds:uri="http://purl.org/dc/dcmitype/"/>
+    <ds:schemaRef ds:uri="c013b157-f355-45ce-93fd-a3645bb08230"/>
     <ds:schemaRef ds:uri="http://schemas.openxmlformats.org/package/2006/metadata/core-properties"/>
     <ds:schemaRef ds:uri="http://www.w3.org/XML/1998/namespace"/>
-    <ds:schemaRef ds:uri="http://schemas.microsoft.com/office/infopath/2007/PartnerControls"/>
-    <ds:schemaRef ds:uri="4e571b92-fa24-4f35-a6c1-d4364ed23a3a"/>
-    <ds:schemaRef ds:uri="c013b157-f355-45ce-93fd-a3645bb08230"/>
-    <ds:schemaRef ds:uri="http://schemas.microsoft.com/office/2006/metadata/properties"/>
+    <ds:schemaRef ds:uri="http://purl.org/dc/elements/1.1/"/>
   </ds:schemaRefs>
 </ds:datastoreItem>
 </file>
</xml_diff>